<commit_message>
Actualización de problemas y objetivos
</commit_message>
<xml_diff>
--- a/TP2. E1 Visión del Proyecto.docx
+++ b/TP2. E1 Visión del Proyecto.docx
@@ -865,7 +865,25 @@
           <w:szCs w:val="24"/>
           <w:lang w:eastAsia="es-PE"/>
         </w:rPr>
-        <w:t>Los estudiantes universitarios enfrentan dificultades para conocer con precisión cuántas horas necesitan descansar según su rutina diaria, lo que impacta en su rendimiento académico y bienestar.</w:t>
+        <w:t xml:space="preserve">Los estudiantes universitarios no tienen </w:t>
+      </w:r>
+      <w:r>
+        <w:rPr>
+          <w:rFonts w:ascii="Times New Roman" w:eastAsia="Times New Roman" w:hAnsi="Times New Roman" w:cs="Times New Roman"/>
+          <w:sz w:val="24"/>
+          <w:szCs w:val="24"/>
+          <w:lang w:eastAsia="es-PE"/>
+        </w:rPr>
+        <w:t>conocimiento</w:t>
+      </w:r>
+      <w:r>
+        <w:rPr>
+          <w:rFonts w:ascii="Times New Roman" w:eastAsia="Times New Roman" w:hAnsi="Times New Roman" w:cs="Times New Roman"/>
+          <w:sz w:val="24"/>
+          <w:szCs w:val="24"/>
+          <w:lang w:eastAsia="es-PE"/>
+        </w:rPr>
+        <w:t xml:space="preserve"> sobre la cantidad de horas de sueño que duermen ni cuentan con aplicaciones que permitan un seguimiento de sus horas descansadas.</w:t>
       </w:r>
     </w:p>
     <w:p>
@@ -907,78 +925,129 @@
           <w:szCs w:val="24"/>
           <w:lang w:eastAsia="es-PE"/>
         </w:rPr>
-        <w:t>Es necesario determinar el tiempo de descanso ideal en función de las actividades diarias de cada estudiante.</w:t>
-      </w:r>
-    </w:p>
-    <w:p>
-      <w:pPr>
-        <w:spacing w:before="100" w:beforeAutospacing="1" w:after="100" w:afterAutospacing="1" w:line="240" w:lineRule="auto"/>
-        <w:jc w:val="both"/>
-        <w:rPr>
-          <w:rFonts w:ascii="Times New Roman" w:eastAsia="Times New Roman" w:hAnsi="Times New Roman" w:cs="Times New Roman"/>
-          <w:sz w:val="24"/>
-          <w:szCs w:val="24"/>
-          <w:lang w:eastAsia="es-PE"/>
-        </w:rPr>
-      </w:pPr>
-      <w:r>
-        <w:rPr>
-          <w:rFonts w:ascii="Times New Roman" w:eastAsia="Times New Roman" w:hAnsi="Times New Roman" w:cs="Times New Roman"/>
-          <w:sz w:val="24"/>
-          <w:szCs w:val="24"/>
-          <w:lang w:eastAsia="es-PE"/>
-        </w:rPr>
-        <w:t>Se requiere un método para que los estudiantes registren el impacto de su rutina en su descanso.</w:t>
-      </w:r>
-    </w:p>
-    <w:p>
-      <w:pPr>
-        <w:spacing w:before="100" w:beforeAutospacing="1" w:after="100" w:afterAutospacing="1" w:line="240" w:lineRule="auto"/>
-        <w:jc w:val="both"/>
-        <w:rPr>
-          <w:rFonts w:ascii="Times New Roman" w:eastAsia="Times New Roman" w:hAnsi="Times New Roman" w:cs="Times New Roman"/>
-          <w:sz w:val="24"/>
-          <w:szCs w:val="24"/>
-          <w:lang w:eastAsia="es-PE"/>
-        </w:rPr>
-      </w:pPr>
-      <w:r>
-        <w:rPr>
-          <w:rFonts w:ascii="Times New Roman" w:eastAsia="Times New Roman" w:hAnsi="Times New Roman" w:cs="Times New Roman"/>
-          <w:sz w:val="24"/>
-          <w:szCs w:val="24"/>
-          <w:lang w:eastAsia="es-PE"/>
-        </w:rPr>
-        <w:t>Es importante facilitar el acceso a contenido de relajación que ayude a mejorar la calidad del descanso.</w:t>
-      </w:r>
-      <w:r>
-        <w:rPr>
-          <w:rFonts w:ascii="Times New Roman" w:eastAsia="Times New Roman" w:hAnsi="Times New Roman" w:cs="Times New Roman"/>
-          <w:sz w:val="24"/>
-          <w:szCs w:val="24"/>
-          <w:lang w:eastAsia="es-PE"/>
-        </w:rPr>
-        <w:tab/>
-      </w:r>
-    </w:p>
-    <w:p>
-      <w:pPr>
-        <w:spacing w:before="100" w:beforeAutospacing="1" w:after="100" w:afterAutospacing="1" w:line="240" w:lineRule="auto"/>
-        <w:rPr>
-          <w:rFonts w:ascii="Times New Roman" w:eastAsia="Times New Roman" w:hAnsi="Times New Roman" w:cs="Times New Roman"/>
-          <w:sz w:val="24"/>
-          <w:szCs w:val="24"/>
-          <w:lang w:eastAsia="es-PE"/>
-        </w:rPr>
-      </w:pPr>
-      <w:r>
-        <w:rPr>
-          <w:rFonts w:ascii="Times New Roman" w:eastAsia="Times New Roman" w:hAnsi="Times New Roman" w:cs="Times New Roman"/>
-          <w:sz w:val="24"/>
-          <w:szCs w:val="24"/>
-          <w:lang w:eastAsia="es-PE"/>
-        </w:rPr>
-        <w:t>Explicación del problema o necesidad detectada.</w:t>
+        <w:t>Determinar</w:t>
+      </w:r>
+      <w:r>
+        <w:rPr>
+          <w:rFonts w:ascii="Times New Roman" w:eastAsia="Times New Roman" w:hAnsi="Times New Roman" w:cs="Times New Roman"/>
+          <w:sz w:val="24"/>
+          <w:szCs w:val="24"/>
+          <w:lang w:eastAsia="es-PE"/>
+        </w:rPr>
+        <w:t xml:space="preserve"> la cantidad de horas de sueño de los estudiantes universitarios es complicado debido a la falta de con</w:t>
+      </w:r>
+      <w:r>
+        <w:rPr>
+          <w:rFonts w:ascii="Times New Roman" w:eastAsia="Times New Roman" w:hAnsi="Times New Roman" w:cs="Times New Roman"/>
+          <w:sz w:val="24"/>
+          <w:szCs w:val="24"/>
+          <w:lang w:eastAsia="es-PE"/>
+        </w:rPr>
+        <w:t>ocimiento</w:t>
+      </w:r>
+      <w:r>
+        <w:rPr>
+          <w:rFonts w:ascii="Times New Roman" w:eastAsia="Times New Roman" w:hAnsi="Times New Roman" w:cs="Times New Roman"/>
+          <w:sz w:val="24"/>
+          <w:szCs w:val="24"/>
+          <w:lang w:eastAsia="es-PE"/>
+        </w:rPr>
+        <w:t xml:space="preserve"> sobre sus h</w:t>
+      </w:r>
+      <w:r>
+        <w:rPr>
+          <w:rFonts w:ascii="Times New Roman" w:eastAsia="Times New Roman" w:hAnsi="Times New Roman" w:cs="Times New Roman"/>
+          <w:sz w:val="24"/>
+          <w:szCs w:val="24"/>
+          <w:lang w:eastAsia="es-PE"/>
+        </w:rPr>
+        <w:t>oras</w:t>
+      </w:r>
+      <w:r>
+        <w:rPr>
+          <w:rFonts w:ascii="Times New Roman" w:eastAsia="Times New Roman" w:hAnsi="Times New Roman" w:cs="Times New Roman"/>
+          <w:sz w:val="24"/>
+          <w:szCs w:val="24"/>
+          <w:lang w:eastAsia="es-PE"/>
+        </w:rPr>
+        <w:t xml:space="preserve"> de descanso.</w:t>
+      </w:r>
+    </w:p>
+    <w:p>
+      <w:pPr>
+        <w:spacing w:before="100" w:beforeAutospacing="1" w:after="100" w:afterAutospacing="1" w:line="240" w:lineRule="auto"/>
+        <w:jc w:val="both"/>
+        <w:rPr>
+          <w:rFonts w:ascii="Times New Roman" w:eastAsia="Times New Roman" w:hAnsi="Times New Roman" w:cs="Times New Roman"/>
+          <w:sz w:val="24"/>
+          <w:szCs w:val="24"/>
+          <w:lang w:eastAsia="es-PE"/>
+        </w:rPr>
+      </w:pPr>
+      <w:r>
+        <w:rPr>
+          <w:rFonts w:ascii="Times New Roman" w:eastAsia="Times New Roman" w:hAnsi="Times New Roman" w:cs="Times New Roman"/>
+          <w:sz w:val="24"/>
+          <w:szCs w:val="24"/>
+          <w:lang w:eastAsia="es-PE"/>
+        </w:rPr>
+        <w:t>Identificar</w:t>
+      </w:r>
+      <w:r>
+        <w:rPr>
+          <w:rFonts w:ascii="Times New Roman" w:eastAsia="Times New Roman" w:hAnsi="Times New Roman" w:cs="Times New Roman"/>
+          <w:sz w:val="24"/>
+          <w:szCs w:val="24"/>
+          <w:lang w:eastAsia="es-PE"/>
+        </w:rPr>
+        <w:t xml:space="preserve"> cómo las actividades diarias afectan la calidad y cantidad del sueño es difícil sin </w:t>
+      </w:r>
+      <w:r>
+        <w:rPr>
+          <w:rFonts w:ascii="Times New Roman" w:eastAsia="Times New Roman" w:hAnsi="Times New Roman" w:cs="Times New Roman"/>
+          <w:sz w:val="24"/>
+          <w:szCs w:val="24"/>
+          <w:lang w:eastAsia="es-PE"/>
+        </w:rPr>
+        <w:t>aplicaciones</w:t>
+      </w:r>
+      <w:r>
+        <w:rPr>
+          <w:rFonts w:ascii="Times New Roman" w:eastAsia="Times New Roman" w:hAnsi="Times New Roman" w:cs="Times New Roman"/>
+          <w:sz w:val="24"/>
+          <w:szCs w:val="24"/>
+          <w:lang w:eastAsia="es-PE"/>
+        </w:rPr>
+        <w:t xml:space="preserve"> adecuadas.</w:t>
+      </w:r>
+    </w:p>
+    <w:p>
+      <w:pPr>
+        <w:spacing w:before="100" w:beforeAutospacing="1" w:after="100" w:afterAutospacing="1" w:line="240" w:lineRule="auto"/>
+        <w:rPr>
+          <w:rFonts w:ascii="Times New Roman" w:eastAsia="Times New Roman" w:hAnsi="Times New Roman" w:cs="Times New Roman"/>
+          <w:sz w:val="24"/>
+          <w:szCs w:val="24"/>
+          <w:lang w:eastAsia="es-PE"/>
+        </w:rPr>
+      </w:pPr>
+      <w:r>
+        <w:rPr>
+          <w:rFonts w:ascii="Times New Roman" w:eastAsia="Times New Roman" w:hAnsi="Times New Roman" w:cs="Times New Roman"/>
+          <w:sz w:val="24"/>
+          <w:szCs w:val="24"/>
+          <w:lang w:eastAsia="es-PE"/>
+        </w:rPr>
+        <w:t xml:space="preserve">Tener un registro automático y personalizado de las horas de sueño es un desafío, ya que las aplicaciones actuales no ofrecen un seguimiento adaptado a la rutina de cada </w:t>
+      </w:r>
+      <w:r>
+        <w:rPr>
+          <w:rFonts w:ascii="Times New Roman" w:eastAsia="Times New Roman" w:hAnsi="Times New Roman" w:cs="Times New Roman"/>
+          <w:sz w:val="24"/>
+          <w:szCs w:val="24"/>
+          <w:lang w:eastAsia="es-PE"/>
+        </w:rPr>
+        <w:t>usuario.</w:t>
       </w:r>
     </w:p>
     <w:p>
@@ -1049,7 +1118,25 @@
           <w:szCs w:val="24"/>
           <w:lang w:eastAsia="es-PE"/>
         </w:rPr>
-        <w:t>Desarrollar una aplicación móvil que permita a los estudiantes universitarios conocer cuántas horas necesitan descansar según su rutina diaria para mejorar su rendimiento y bienestar.</w:t>
+        <w:t xml:space="preserve">Desarrollar una aplicación móvil que permita a los estudiantes universitarios conocer cuántas horas necesitan descansar según su rutina diaria para </w:t>
+      </w:r>
+      <w:r>
+        <w:rPr>
+          <w:rFonts w:ascii="Times New Roman" w:eastAsia="Times New Roman" w:hAnsi="Times New Roman" w:cs="Times New Roman"/>
+          <w:sz w:val="24"/>
+          <w:szCs w:val="24"/>
+          <w:lang w:eastAsia="es-PE"/>
+        </w:rPr>
+        <w:t>tener conocimiento de sus horas de sueño</w:t>
+      </w:r>
+      <w:r>
+        <w:rPr>
+          <w:rFonts w:ascii="Times New Roman" w:eastAsia="Times New Roman" w:hAnsi="Times New Roman" w:cs="Times New Roman"/>
+          <w:sz w:val="24"/>
+          <w:szCs w:val="24"/>
+          <w:lang w:eastAsia="es-PE"/>
+        </w:rPr>
+        <w:t>.</w:t>
       </w:r>
     </w:p>
     <w:p>
@@ -1091,65 +1178,129 @@
           <w:szCs w:val="24"/>
           <w:lang w:eastAsia="es-PE"/>
         </w:rPr>
-        <w:t>Implementar un sistema que calcule el tiempo de descanso ideal en función de las actividades diarias del estudiante.</w:t>
-      </w:r>
-    </w:p>
-    <w:p>
-      <w:pPr>
-        <w:spacing w:before="100" w:beforeAutospacing="1" w:after="100" w:afterAutospacing="1" w:line="240" w:lineRule="auto"/>
-        <w:jc w:val="both"/>
-        <w:rPr>
-          <w:rFonts w:ascii="Times New Roman" w:eastAsia="Times New Roman" w:hAnsi="Times New Roman" w:cs="Times New Roman"/>
-          <w:sz w:val="24"/>
-          <w:szCs w:val="24"/>
-          <w:lang w:eastAsia="es-PE"/>
-        </w:rPr>
-      </w:pPr>
-      <w:r>
-        <w:rPr>
-          <w:rFonts w:ascii="Times New Roman" w:eastAsia="Times New Roman" w:hAnsi="Times New Roman" w:cs="Times New Roman"/>
-          <w:sz w:val="24"/>
-          <w:szCs w:val="24"/>
-          <w:lang w:eastAsia="es-PE"/>
-        </w:rPr>
-        <w:t xml:space="preserve"> </w:t>
-      </w:r>
-      <w:r>
-        <w:rPr>
-          <w:rFonts w:ascii="Times New Roman" w:eastAsia="Times New Roman" w:hAnsi="Times New Roman" w:cs="Times New Roman"/>
-          <w:sz w:val="24"/>
-          <w:szCs w:val="24"/>
-          <w:lang w:eastAsia="es-PE"/>
-        </w:rPr>
-        <w:t>Diseñar una interfaz que permita registrar y visualizar de manera clara el impacto de la rutina en el descanso.</w:t>
-      </w:r>
-    </w:p>
-    <w:p>
-      <w:pPr>
-        <w:spacing w:before="100" w:beforeAutospacing="1" w:after="100" w:afterAutospacing="1" w:line="240" w:lineRule="auto"/>
-        <w:jc w:val="both"/>
-        <w:rPr>
-          <w:rFonts w:ascii="Times New Roman" w:eastAsia="Times New Roman" w:hAnsi="Times New Roman" w:cs="Times New Roman"/>
-          <w:sz w:val="24"/>
-          <w:szCs w:val="24"/>
-          <w:lang w:eastAsia="es-PE"/>
-        </w:rPr>
-      </w:pPr>
-      <w:r>
-        <w:rPr>
-          <w:rFonts w:ascii="Times New Roman" w:eastAsia="Times New Roman" w:hAnsi="Times New Roman" w:cs="Times New Roman"/>
-          <w:sz w:val="24"/>
-          <w:szCs w:val="24"/>
-          <w:lang w:eastAsia="es-PE"/>
-        </w:rPr>
-        <w:t>Integrar contenido de relajación dentro de la aplicación para mejorar la calidad del sueño de los estudiantes.</w:t>
-      </w:r>
+        <w:t>Determinar la cantidad de horas de sueño de los estudiantes universitarios mediante una herramienta que registre y analice su</w:t>
+      </w:r>
+      <w:r>
+        <w:rPr>
+          <w:rFonts w:ascii="Times New Roman" w:eastAsia="Times New Roman" w:hAnsi="Times New Roman" w:cs="Times New Roman"/>
+          <w:sz w:val="24"/>
+          <w:szCs w:val="24"/>
+          <w:lang w:eastAsia="es-PE"/>
+        </w:rPr>
+        <w:t xml:space="preserve"> rutina diaria</w:t>
+      </w:r>
+      <w:r>
+        <w:rPr>
+          <w:rFonts w:ascii="Times New Roman" w:eastAsia="Times New Roman" w:hAnsi="Times New Roman" w:cs="Times New Roman"/>
+          <w:sz w:val="24"/>
+          <w:szCs w:val="24"/>
+          <w:lang w:eastAsia="es-PE"/>
+        </w:rPr>
+        <w:t>.</w:t>
+      </w:r>
+    </w:p>
+    <w:p>
+      <w:pPr>
+        <w:spacing w:before="100" w:beforeAutospacing="1" w:after="100" w:afterAutospacing="1" w:line="240" w:lineRule="auto"/>
+        <w:jc w:val="both"/>
+        <w:rPr>
+          <w:rFonts w:ascii="Times New Roman" w:eastAsia="Times New Roman" w:hAnsi="Times New Roman" w:cs="Times New Roman"/>
+          <w:sz w:val="24"/>
+          <w:szCs w:val="24"/>
+          <w:lang w:eastAsia="es-PE"/>
+        </w:rPr>
+      </w:pPr>
+      <w:r>
+        <w:rPr>
+          <w:rFonts w:ascii="Times New Roman" w:eastAsia="Times New Roman" w:hAnsi="Times New Roman" w:cs="Times New Roman"/>
+          <w:sz w:val="24"/>
+          <w:szCs w:val="24"/>
+          <w:lang w:eastAsia="es-PE"/>
+        </w:rPr>
+        <w:t xml:space="preserve">Identificar la relación entre las actividades diarias y la calidad del sueño a través de un sistema que evalúe </w:t>
+      </w:r>
+      <w:r>
+        <w:rPr>
+          <w:rFonts w:ascii="Times New Roman" w:eastAsia="Times New Roman" w:hAnsi="Times New Roman" w:cs="Times New Roman"/>
+          <w:sz w:val="24"/>
+          <w:szCs w:val="24"/>
+          <w:lang w:eastAsia="es-PE"/>
+        </w:rPr>
+        <w:t>las cantidades de horas de descanso que necesite el usuario</w:t>
+      </w:r>
+      <w:r>
+        <w:rPr>
+          <w:rFonts w:ascii="Times New Roman" w:eastAsia="Times New Roman" w:hAnsi="Times New Roman" w:cs="Times New Roman"/>
+          <w:sz w:val="24"/>
+          <w:szCs w:val="24"/>
+          <w:lang w:eastAsia="es-PE"/>
+        </w:rPr>
+        <w:t>.</w:t>
+      </w:r>
+    </w:p>
+    <w:p>
+      <w:pPr>
+        <w:spacing w:before="100" w:beforeAutospacing="1" w:after="100" w:afterAutospacing="1" w:line="240" w:lineRule="auto"/>
+        <w:jc w:val="both"/>
+        <w:rPr>
+          <w:rFonts w:ascii="Times New Roman" w:eastAsia="Times New Roman" w:hAnsi="Times New Roman" w:cs="Times New Roman"/>
+          <w:sz w:val="24"/>
+          <w:szCs w:val="24"/>
+          <w:lang w:eastAsia="es-PE"/>
+        </w:rPr>
+      </w:pPr>
+      <w:r>
+        <w:rPr>
+          <w:rFonts w:ascii="Times New Roman" w:eastAsia="Times New Roman" w:hAnsi="Times New Roman" w:cs="Times New Roman"/>
+          <w:sz w:val="24"/>
+          <w:szCs w:val="24"/>
+          <w:lang w:eastAsia="es-PE"/>
+        </w:rPr>
+        <w:t>Desarrollar una aplicación que permita un registro automático y personalizado de las horas de sueño, adaptándose a la rutina de cada usuario para mejorar su seguimiento y control.</w:t>
+      </w:r>
+    </w:p>
+    <w:p>
+      <w:pPr>
+        <w:spacing w:before="100" w:beforeAutospacing="1" w:after="100" w:afterAutospacing="1" w:line="240" w:lineRule="auto"/>
+        <w:jc w:val="both"/>
+        <w:rPr>
+          <w:rFonts w:ascii="Times New Roman" w:eastAsia="Times New Roman" w:hAnsi="Times New Roman" w:cs="Times New Roman"/>
+          <w:sz w:val="24"/>
+          <w:szCs w:val="24"/>
+          <w:lang w:eastAsia="es-PE"/>
+        </w:rPr>
+      </w:pPr>
+    </w:p>
+    <w:p>
+      <w:pPr>
+        <w:spacing w:before="100" w:beforeAutospacing="1" w:after="100" w:afterAutospacing="1" w:line="240" w:lineRule="auto"/>
+        <w:jc w:val="both"/>
+        <w:rPr>
+          <w:rFonts w:ascii="Times New Roman" w:eastAsia="Times New Roman" w:hAnsi="Times New Roman" w:cs="Times New Roman"/>
+          <w:sz w:val="24"/>
+          <w:szCs w:val="24"/>
+          <w:lang w:eastAsia="es-PE"/>
+        </w:rPr>
+      </w:pPr>
+    </w:p>
+    <w:p>
+      <w:pPr>
+        <w:spacing w:before="100" w:beforeAutospacing="1" w:after="100" w:afterAutospacing="1" w:line="240" w:lineRule="auto"/>
+        <w:jc w:val="both"/>
+        <w:rPr>
+          <w:rFonts w:ascii="Times New Roman" w:eastAsia="Times New Roman" w:hAnsi="Times New Roman" w:cs="Times New Roman"/>
+          <w:sz w:val="24"/>
+          <w:szCs w:val="24"/>
+          <w:lang w:eastAsia="es-PE"/>
+        </w:rPr>
+      </w:pPr>
     </w:p>
     <w:p>
       <w:pPr>
         <w:pStyle w:val="Ttulo1"/>
       </w:pPr>
       <w:r>
+        <w:lastRenderedPageBreak/>
         <w:t>Público Objetivo (Usuarios Finales)</w:t>
       </w:r>
     </w:p>
@@ -1191,7 +1342,6 @@
         <w:pStyle w:val="Ttulo2"/>
       </w:pPr>
       <w:r>
-        <w:lastRenderedPageBreak/>
         <w:t>Usuarios principales:</w:t>
       </w:r>
     </w:p>
@@ -1710,6 +1860,7 @@
         <w:pStyle w:val="Ttulo1"/>
       </w:pPr>
       <w:r>
+        <w:lastRenderedPageBreak/>
         <w:t>Requisitos Técnicos</w:t>
       </w:r>
     </w:p>
@@ -1738,7 +1889,6 @@
         <w:pStyle w:val="Ttulo2"/>
       </w:pPr>
       <w:r>
-        <w:lastRenderedPageBreak/>
         <w:t>Lenguajes y Frameworks:</w:t>
       </w:r>
     </w:p>
@@ -2382,6 +2532,7 @@
           <w:szCs w:val="24"/>
           <w:lang w:eastAsia="es-PE"/>
         </w:rPr>
+        <w:lastRenderedPageBreak/>
         <w:t>No cuenta con sincronización en la nube:</w:t>
       </w:r>
       <w:r>
@@ -2418,7 +2569,6 @@
           <w:szCs w:val="24"/>
           <w:lang w:eastAsia="es-PE"/>
         </w:rPr>
-        <w:lastRenderedPageBreak/>
         <w:t>Dependencia del usuario para el ingreso de datos:</w:t>
       </w:r>
       <w:r>

</xml_diff>